<commit_message>
Added the ability to load previous chat messages when joining a new room
</commit_message>
<xml_diff>
--- a/LabTest_100729832.docx
+++ b/LabTest_100729832.docx
@@ -4,7 +4,15 @@
   <w:body>
     <w:p>
       <w:r>
-        <w:t xml:space="preserve">My computer is really laggy, I have success messages that appear for Signup and Login I cant get </w:t>
+        <w:t xml:space="preserve">My computer is really laggy, I have success messages that appear for Signup and Login I </w:t>
+      </w:r>
+      <w:proofErr w:type="gramStart"/>
+      <w:r>
+        <w:t>cant</w:t>
+      </w:r>
+      <w:proofErr w:type="gramEnd"/>
+      <w:r>
+        <w:t xml:space="preserve"> get </w:t>
       </w:r>
       <w:r>
         <w:t>a photo of them. But the user will see success, and then it transitions onto the next window</w:t>
@@ -14,11 +22,59 @@
       </w:r>
       <w:r>
         <w:br/>
-        <w:t>Signup -&gt; Success -&gt; Login -&gt; Success -&gt; ChatRoom</w:t>
+        <w:t xml:space="preserve">Signup -&gt; Success -&gt; Login -&gt; Success -&gt; </w:t>
+      </w:r>
+      <w:proofErr w:type="spellStart"/>
+      <w:r>
+        <w:t>ChatRoom</w:t>
+      </w:r>
+      <w:proofErr w:type="spellEnd"/>
+    </w:p>
+    <w:p>
+      <w:r>
+        <w:drawing>
+          <wp:inline distT="0" distB="0" distL="0" distR="0" wp14:anchorId="264E1E75" wp14:editId="425BD4E4">
+            <wp:extent cx="3135997" cy="3062288"/>
+            <wp:effectExtent l="0" t="0" r="7620" b="5080"/>
+            <wp:docPr id="790318927" name="Picture 1"/>
+            <wp:cNvGraphicFramePr>
+              <a:graphicFrameLocks xmlns:a="http://schemas.openxmlformats.org/drawingml/2006/main" noChangeAspect="1"/>
+            </wp:cNvGraphicFramePr>
+            <a:graphic xmlns:a="http://schemas.openxmlformats.org/drawingml/2006/main">
+              <a:graphicData uri="http://schemas.openxmlformats.org/drawingml/2006/picture">
+                <pic:pic xmlns:pic="http://schemas.openxmlformats.org/drawingml/2006/picture">
+                  <pic:nvPicPr>
+                    <pic:cNvPr id="790318927" name=""/>
+                    <pic:cNvPicPr/>
+                  </pic:nvPicPr>
+                  <pic:blipFill>
+                    <a:blip r:embed="rId4"/>
+                    <a:stretch>
+                      <a:fillRect/>
+                    </a:stretch>
+                  </pic:blipFill>
+                  <pic:spPr>
+                    <a:xfrm>
+                      <a:off x="0" y="0"/>
+                      <a:ext cx="3149389" cy="3075365"/>
+                    </a:xfrm>
+                    <a:prstGeom prst="rect">
+                      <a:avLst/>
+                    </a:prstGeom>
+                  </pic:spPr>
+                </pic:pic>
+              </a:graphicData>
+            </a:graphic>
+          </wp:inline>
+        </w:drawing>
       </w:r>
     </w:p>
     <w:p>
       <w:r>
+        <w:rPr>
+          <w:noProof/>
+        </w:rPr>
+        <w:lastRenderedPageBreak/>
         <w:drawing>
           <wp:inline distT="0" distB="0" distL="0" distR="0" wp14:anchorId="7588D085" wp14:editId="32A4B920">
             <wp:extent cx="2891482" cy="3655130"/>
@@ -35,7 +91,7 @@
                     <pic:cNvPicPr/>
                   </pic:nvPicPr>
                   <pic:blipFill>
-                    <a:blip r:embed="rId4"/>
+                    <a:blip r:embed="rId5"/>
                     <a:stretch>
                       <a:fillRect/>
                     </a:stretch>
@@ -56,6 +112,9 @@
         </w:drawing>
       </w:r>
       <w:r>
+        <w:rPr>
+          <w:noProof/>
+        </w:rPr>
         <w:drawing>
           <wp:inline distT="0" distB="0" distL="0" distR="0" wp14:anchorId="0D465473" wp14:editId="5F2AA8AC">
             <wp:extent cx="3310973" cy="2857500"/>
@@ -72,7 +131,7 @@
                     <pic:cNvPicPr/>
                   </pic:nvPicPr>
                   <pic:blipFill>
-                    <a:blip r:embed="rId5"/>
+                    <a:blip r:embed="rId6"/>
                     <a:stretch>
                       <a:fillRect/>
                     </a:stretch>
@@ -95,6 +154,9 @@
     </w:p>
     <w:p>
       <w:r>
+        <w:rPr>
+          <w:noProof/>
+        </w:rPr>
         <w:lastRenderedPageBreak/>
         <w:drawing>
           <wp:inline distT="0" distB="0" distL="0" distR="0" wp14:anchorId="5717E108" wp14:editId="217FB87C">
@@ -112,7 +174,7 @@
                     <pic:cNvPicPr/>
                   </pic:nvPicPr>
                   <pic:blipFill>
-                    <a:blip r:embed="rId6"/>
+                    <a:blip r:embed="rId7"/>
                     <a:stretch>
                       <a:fillRect/>
                     </a:stretch>
@@ -135,6 +197,9 @@
     </w:p>
     <w:p>
       <w:r>
+        <w:rPr>
+          <w:noProof/>
+        </w:rPr>
         <w:lastRenderedPageBreak/>
         <w:drawing>
           <wp:inline distT="0" distB="0" distL="0" distR="0" wp14:anchorId="41DDF3AC" wp14:editId="53C5FB66">
@@ -152,7 +217,7 @@
                     <pic:cNvPicPr/>
                   </pic:nvPicPr>
                   <pic:blipFill>
-                    <a:blip r:embed="rId7"/>
+                    <a:blip r:embed="rId8"/>
                     <a:stretch>
                       <a:fillRect/>
                     </a:stretch>
@@ -175,6 +240,9 @@
     </w:p>
     <w:p>
       <w:r>
+        <w:rPr>
+          <w:noProof/>
+        </w:rPr>
         <w:lastRenderedPageBreak/>
         <w:drawing>
           <wp:inline distT="0" distB="0" distL="0" distR="0" wp14:anchorId="72845FE8" wp14:editId="04C4AA0C">
@@ -192,7 +260,7 @@
                     <pic:cNvPicPr/>
                   </pic:nvPicPr>
                   <pic:blipFill>
-                    <a:blip r:embed="rId8"/>
+                    <a:blip r:embed="rId9"/>
                     <a:stretch>
                       <a:fillRect/>
                     </a:stretch>
@@ -215,6 +283,9 @@
     </w:p>
     <w:p>
       <w:r>
+        <w:rPr>
+          <w:noProof/>
+        </w:rPr>
         <w:lastRenderedPageBreak/>
         <w:drawing>
           <wp:inline distT="0" distB="0" distL="0" distR="0" wp14:anchorId="14BE908E" wp14:editId="165389AE">
@@ -232,7 +303,7 @@
                     <pic:cNvPicPr/>
                   </pic:nvPicPr>
                   <pic:blipFill>
-                    <a:blip r:embed="rId9"/>
+                    <a:blip r:embed="rId10"/>
                     <a:stretch>
                       <a:fillRect/>
                     </a:stretch>

</xml_diff>